<commit_message>
documentazione aggiornata e aggiornamento stati
</commit_message>
<xml_diff>
--- a/src/docs/Documentazione_NotificationManager.docx
+++ b/src/docs/Documentazione_NotificationManager.docx
@@ -1042,6 +1042,7 @@
           <w:color w:val="333333"/>
           <w:sz w:val="24"/>
           <w:szCs w:val="24"/>
+          <w:u w:val="single"/>
         </w:rPr>
       </w:pPr>
       <w:r>
@@ -1315,28 +1316,7 @@
           <w:sz w:val="24"/>
           <w:szCs w:val="24"/>
         </w:rPr>
-        <w:t xml:space="preserve">sia </w:t>
-      </w:r>
-      <w:r>
-        <w:rPr>
-          <w:sz w:val="24"/>
-          <w:szCs w:val="24"/>
-        </w:rPr>
-        <w:t xml:space="preserve">SMS </w:t>
-      </w:r>
-      <w:r>
-        <w:rPr>
-          <w:sz w:val="24"/>
-          <w:szCs w:val="24"/>
-        </w:rPr>
-        <w:t>che</w:t>
-      </w:r>
-      <w:r>
-        <w:rPr>
-          <w:sz w:val="24"/>
-          <w:szCs w:val="24"/>
-        </w:rPr>
-        <w:t xml:space="preserve"> Tramite WhatsApp</w:t>
+        <w:t>SMS.</w:t>
       </w:r>
     </w:p>
     <w:p>
@@ -1363,6 +1343,7 @@
         <w:jc w:val="both"/>
         <w:rPr>
           <w:rFonts w:eastAsia="Times New Roman" w:cstheme="minorHAnsi"/>
+          <w:color w:val="262626"/>
           <w:sz w:val="24"/>
           <w:szCs w:val="24"/>
           <w:lang w:val="en-US" w:eastAsia="it-IT"/>
@@ -1535,11 +1516,26 @@
     </w:p>
     <w:p>
       <w:pPr>
-        <w:spacing w:line="240" w:lineRule="auto"/>
-        <w:rPr>
-          <w:rFonts w:cstheme="minorHAnsi"/>
-          <w:sz w:val="24"/>
-          <w:szCs w:val="24"/>
+        <w:spacing w:after="80" w:line="240" w:lineRule="auto"/>
+        <w:jc w:val="both"/>
+        <w:rPr>
+          <w:rFonts w:eastAsia="Times New Roman" w:cstheme="minorHAnsi"/>
+          <w:color w:val="262626"/>
+          <w:sz w:val="24"/>
+          <w:szCs w:val="24"/>
+          <w:lang w:val="en-US" w:eastAsia="it-IT"/>
+        </w:rPr>
+      </w:pPr>
+    </w:p>
+    <w:p>
+      <w:pPr>
+        <w:spacing w:line="240" w:lineRule="auto"/>
+        <w:rPr>
+          <w:rFonts w:eastAsia="Times New Roman" w:cstheme="minorHAnsi"/>
+          <w:color w:val="262626"/>
+          <w:sz w:val="24"/>
+          <w:szCs w:val="24"/>
+          <w:lang w:eastAsia="it-IT"/>
         </w:rPr>
       </w:pPr>
       <w:r>
@@ -1564,6 +1560,161 @@
           <w:lang w:eastAsia="it-IT"/>
         </w:rPr>
         <w:t>, quindi in caso di accessi concorrenti da parte di più client, i dati forniti risulteranno sempre aggiornati;</w:t>
+      </w:r>
+    </w:p>
+    <w:p>
+      <w:pPr>
+        <w:spacing w:line="240" w:lineRule="auto"/>
+        <w:rPr>
+          <w:rFonts w:eastAsia="Times New Roman" w:cstheme="minorHAnsi"/>
+          <w:color w:val="262626"/>
+          <w:sz w:val="24"/>
+          <w:szCs w:val="24"/>
+          <w:lang w:eastAsia="it-IT"/>
+        </w:rPr>
+      </w:pPr>
+      <w:r>
+        <w:rPr>
+          <w:rFonts w:eastAsia="Times New Roman" w:cstheme="minorHAnsi"/>
+          <w:color w:val="262626"/>
+          <w:sz w:val="24"/>
+          <w:szCs w:val="24"/>
+          <w:lang w:eastAsia="it-IT"/>
+        </w:rPr>
+        <w:t>Spring mail</w:t>
+      </w:r>
+    </w:p>
+    <w:p>
+      <w:pPr>
+        <w:spacing w:line="240" w:lineRule="auto"/>
+        <w:rPr>
+          <w:rFonts w:eastAsia="Times New Roman" w:cstheme="minorHAnsi"/>
+          <w:color w:val="262626"/>
+          <w:sz w:val="24"/>
+          <w:szCs w:val="24"/>
+          <w:lang w:eastAsia="it-IT"/>
+        </w:rPr>
+      </w:pPr>
+      <w:r>
+        <w:rPr>
+          <w:rFonts w:eastAsia="Times New Roman" w:cstheme="minorHAnsi"/>
+          <w:color w:val="262626"/>
+          <w:sz w:val="24"/>
+          <w:szCs w:val="24"/>
+          <w:lang w:eastAsia="it-IT"/>
+        </w:rPr>
+        <w:t>Libreria utilizzata per l’implementazione dell’effettivo invio della mail.</w:t>
+      </w:r>
+    </w:p>
+    <w:p>
+      <w:pPr>
+        <w:spacing w:line="240" w:lineRule="auto"/>
+        <w:ind w:left="708"/>
+        <w:rPr>
+          <w:rFonts w:eastAsia="Times New Roman" w:cstheme="minorHAnsi"/>
+          <w:color w:val="262626"/>
+          <w:sz w:val="24"/>
+          <w:szCs w:val="24"/>
+          <w:lang w:eastAsia="it-IT"/>
+        </w:rPr>
+      </w:pPr>
+      <w:r>
+        <w:rPr>
+          <w:rFonts w:eastAsia="Times New Roman" w:cstheme="minorHAnsi"/>
+          <w:color w:val="262626"/>
+          <w:sz w:val="24"/>
+          <w:szCs w:val="24"/>
+          <w:lang w:eastAsia="it-IT"/>
+        </w:rPr>
+        <w:t xml:space="preserve"> Gmail</w:t>
+      </w:r>
+    </w:p>
+    <w:p>
+      <w:pPr>
+        <w:spacing w:line="240" w:lineRule="auto"/>
+        <w:ind w:left="708"/>
+        <w:rPr>
+          <w:rFonts w:eastAsia="Times New Roman" w:cstheme="minorHAnsi"/>
+          <w:color w:val="262626"/>
+          <w:sz w:val="24"/>
+          <w:szCs w:val="24"/>
+          <w:lang w:eastAsia="it-IT"/>
+        </w:rPr>
+      </w:pPr>
+      <w:r>
+        <w:rPr>
+          <w:rFonts w:eastAsia="Times New Roman" w:cstheme="minorHAnsi"/>
+          <w:color w:val="262626"/>
+          <w:sz w:val="24"/>
+          <w:szCs w:val="24"/>
+          <w:lang w:eastAsia="it-IT"/>
+        </w:rPr>
+        <w:t xml:space="preserve">In particolare, viene configurato ed utilizzato un account gmail per l’invio delle notifiche mail. </w:t>
+      </w:r>
+    </w:p>
+    <w:p>
+      <w:pPr>
+        <w:spacing w:line="240" w:lineRule="auto"/>
+        <w:ind w:left="708"/>
+        <w:rPr>
+          <w:rFonts w:cstheme="minorHAnsi"/>
+          <w:sz w:val="24"/>
+          <w:szCs w:val="24"/>
+        </w:rPr>
+      </w:pPr>
+      <w:r>
+        <w:rPr>
+          <w:rFonts w:eastAsia="Times New Roman" w:cstheme="minorHAnsi"/>
+          <w:color w:val="262626"/>
+          <w:sz w:val="24"/>
+          <w:szCs w:val="24"/>
+          <w:lang w:eastAsia="it-IT"/>
+        </w:rPr>
+        <w:t xml:space="preserve">Nota: per la configurazione </w:t>
+      </w:r>
+      <w:proofErr w:type="spellStart"/>
+      <w:r>
+        <w:rPr>
+          <w:rFonts w:eastAsia="Times New Roman" w:cstheme="minorHAnsi"/>
+          <w:color w:val="262626"/>
+          <w:sz w:val="24"/>
+          <w:szCs w:val="24"/>
+          <w:lang w:eastAsia="it-IT"/>
+        </w:rPr>
+        <w:t>smtp</w:t>
+      </w:r>
+      <w:proofErr w:type="spellEnd"/>
+      <w:r>
+        <w:rPr>
+          <w:rFonts w:eastAsia="Times New Roman" w:cstheme="minorHAnsi"/>
+          <w:color w:val="262626"/>
+          <w:sz w:val="24"/>
+          <w:szCs w:val="24"/>
+          <w:lang w:eastAsia="it-IT"/>
+        </w:rPr>
+        <w:t xml:space="preserve"> l’account deve avere abilitata la verifica in due passaggi altrimenti non è possibile accedere alla sezione che serve per creare </w:t>
+      </w:r>
+      <w:proofErr w:type="gramStart"/>
+      <w:r>
+        <w:rPr>
+          <w:rFonts w:eastAsia="Times New Roman" w:cstheme="minorHAnsi"/>
+          <w:color w:val="262626"/>
+          <w:sz w:val="24"/>
+          <w:szCs w:val="24"/>
+          <w:lang w:eastAsia="it-IT"/>
+        </w:rPr>
+        <w:t>la key</w:t>
+      </w:r>
+      <w:proofErr w:type="gramEnd"/>
+      <w:r>
+        <w:rPr>
+          <w:rFonts w:eastAsia="Times New Roman" w:cstheme="minorHAnsi"/>
+          <w:color w:val="262626"/>
+          <w:sz w:val="24"/>
+          <w:szCs w:val="24"/>
+          <w:lang w:eastAsia="it-IT"/>
+        </w:rPr>
+        <w:t xml:space="preserve"> di autenticazione per applicazioni terze.</w:t>
       </w:r>
     </w:p>
     <w:p>
@@ -2261,6 +2412,7 @@
           <w:sz w:val="32"/>
           <w:szCs w:val="32"/>
         </w:rPr>
+        <w:lastRenderedPageBreak/>
         <w:t>Servizi</w:t>
       </w:r>
     </w:p>
@@ -2347,7 +2499,6 @@
           <w:sz w:val="24"/>
           <w:szCs w:val="24"/>
         </w:rPr>
-        <w:lastRenderedPageBreak/>
         <w:t xml:space="preserve">Service </w:t>
       </w:r>
       <w:r>
@@ -2669,6 +2820,7 @@
           <w:sz w:val="24"/>
           <w:szCs w:val="24"/>
         </w:rPr>
+        <w:lastRenderedPageBreak/>
         <w:drawing>
           <wp:inline distT="0" distB="0" distL="0" distR="0" wp14:anchorId="490F43A9" wp14:editId="2767D13C">
             <wp:extent cx="6120130" cy="3392805"/>
@@ -3075,7 +3227,6 @@
           <w:szCs w:val="24"/>
           <w:lang w:val="en-US"/>
         </w:rPr>
-        <w:lastRenderedPageBreak/>
         <w:t>Sms</w:t>
       </w:r>
       <w:proofErr w:type="spellEnd"/>
@@ -3285,6 +3436,7 @@
           <w:sz w:val="24"/>
           <w:szCs w:val="24"/>
         </w:rPr>
+        <w:lastRenderedPageBreak/>
         <w:t xml:space="preserve">La struttura dei messaggi </w:t>
       </w:r>
       <w:proofErr w:type="spellStart"/>
@@ -3420,7 +3572,6 @@
           <w:sz w:val="28"/>
           <w:szCs w:val="28"/>
         </w:rPr>
-        <w:lastRenderedPageBreak/>
         <w:drawing>
           <wp:inline distT="0" distB="0" distL="0" distR="0" wp14:anchorId="10A821B0" wp14:editId="02576520">
             <wp:extent cx="6380777" cy="3940810"/>
@@ -4189,9 +4340,8 @@
           <w:sz w:val="24"/>
           <w:szCs w:val="24"/>
         </w:rPr>
-        <w:t xml:space="preserve">Email, Sms, </w:t>
-      </w:r>
-      <w:proofErr w:type="spellStart"/>
+        <w:t xml:space="preserve">Email, </w:t>
+      </w:r>
       <w:r>
         <w:rPr>
           <w:rFonts w:cstheme="minorHAnsi"/>
@@ -4200,17 +4350,10 @@
           <w:sz w:val="24"/>
           <w:szCs w:val="24"/>
         </w:rPr>
-        <w:t>PushNotification</w:t>
-      </w:r>
-      <w:proofErr w:type="spellEnd"/>
-      <w:r>
-        <w:rPr>
-          <w:rFonts w:cstheme="minorHAnsi"/>
-          <w:sz w:val="24"/>
-          <w:szCs w:val="24"/>
-        </w:rPr>
-        <w:t>). Successivamente procedono con l’invio della notifica appena creata e in fine fanno una</w:t>
-      </w:r>
+        <w:lastRenderedPageBreak/>
+        <w:t xml:space="preserve">Sms, </w:t>
+      </w:r>
+      <w:proofErr w:type="spellStart"/>
       <w:r>
         <w:rPr>
           <w:rFonts w:cstheme="minorHAnsi"/>
@@ -4219,9 +4362,17 @@
           <w:sz w:val="24"/>
           <w:szCs w:val="24"/>
         </w:rPr>
-        <w:t xml:space="preserve"> </w:t>
-      </w:r>
-      <w:proofErr w:type="spellStart"/>
+        <w:t>PushNotification</w:t>
+      </w:r>
+      <w:proofErr w:type="spellEnd"/>
+      <w:r>
+        <w:rPr>
+          <w:rFonts w:cstheme="minorHAnsi"/>
+          <w:sz w:val="24"/>
+          <w:szCs w:val="24"/>
+        </w:rPr>
+        <w:t>). Successivamente procedono con l’invio della notifica appena creata e in fine fanno una</w:t>
+      </w:r>
       <w:r>
         <w:rPr>
           <w:rFonts w:cstheme="minorHAnsi"/>
@@ -4230,17 +4381,9 @@
           <w:sz w:val="24"/>
           <w:szCs w:val="24"/>
         </w:rPr>
-        <w:t>publish</w:t>
-      </w:r>
-      <w:proofErr w:type="spellEnd"/>
-      <w:r>
-        <w:rPr>
-          <w:rFonts w:cstheme="minorHAnsi"/>
-          <w:sz w:val="24"/>
-          <w:szCs w:val="24"/>
-        </w:rPr>
-        <w:t xml:space="preserve"> su un </w:t>
-      </w:r>
+        <w:t xml:space="preserve"> </w:t>
+      </w:r>
+      <w:proofErr w:type="spellStart"/>
       <w:r>
         <w:rPr>
           <w:rFonts w:cstheme="minorHAnsi"/>
@@ -4249,9 +4392,17 @@
           <w:sz w:val="24"/>
           <w:szCs w:val="24"/>
         </w:rPr>
-        <w:t xml:space="preserve">canale </w:t>
-      </w:r>
-      <w:proofErr w:type="spellStart"/>
+        <w:t>publish</w:t>
+      </w:r>
+      <w:proofErr w:type="spellEnd"/>
+      <w:r>
+        <w:rPr>
+          <w:rFonts w:cstheme="minorHAnsi"/>
+          <w:sz w:val="24"/>
+          <w:szCs w:val="24"/>
+        </w:rPr>
+        <w:t xml:space="preserve"> su un </w:t>
+      </w:r>
       <w:r>
         <w:rPr>
           <w:rFonts w:cstheme="minorHAnsi"/>
@@ -4260,6 +4411,17 @@
           <w:sz w:val="24"/>
           <w:szCs w:val="24"/>
         </w:rPr>
+        <w:t xml:space="preserve">canale </w:t>
+      </w:r>
+      <w:proofErr w:type="spellStart"/>
+      <w:r>
+        <w:rPr>
+          <w:rFonts w:cstheme="minorHAnsi"/>
+          <w:i/>
+          <w:iCs/>
+          <w:sz w:val="24"/>
+          <w:szCs w:val="24"/>
+        </w:rPr>
         <w:t>redis</w:t>
       </w:r>
       <w:proofErr w:type="spellEnd"/>
@@ -4271,6 +4433,66 @@
         </w:rPr>
         <w:t>.</w:t>
       </w:r>
+    </w:p>
+    <w:p>
+      <w:pPr>
+        <w:spacing w:line="240" w:lineRule="auto"/>
+        <w:rPr>
+          <w:rFonts w:cstheme="minorHAnsi"/>
+          <w:sz w:val="24"/>
+          <w:szCs w:val="24"/>
+        </w:rPr>
+      </w:pPr>
+    </w:p>
+    <w:p>
+      <w:pPr>
+        <w:spacing w:line="240" w:lineRule="auto"/>
+        <w:rPr>
+          <w:rFonts w:cstheme="minorHAnsi"/>
+          <w:sz w:val="24"/>
+          <w:szCs w:val="24"/>
+        </w:rPr>
+      </w:pPr>
+    </w:p>
+    <w:p>
+      <w:pPr>
+        <w:spacing w:line="240" w:lineRule="auto"/>
+        <w:rPr>
+          <w:rFonts w:cstheme="minorHAnsi"/>
+          <w:sz w:val="24"/>
+          <w:szCs w:val="24"/>
+        </w:rPr>
+      </w:pPr>
+    </w:p>
+    <w:p>
+      <w:pPr>
+        <w:spacing w:line="240" w:lineRule="auto"/>
+        <w:rPr>
+          <w:rFonts w:cstheme="minorHAnsi"/>
+          <w:sz w:val="24"/>
+          <w:szCs w:val="24"/>
+        </w:rPr>
+      </w:pPr>
+    </w:p>
+    <w:p>
+      <w:pPr>
+        <w:spacing w:line="240" w:lineRule="auto"/>
+        <w:rPr>
+          <w:rFonts w:cstheme="minorHAnsi"/>
+          <w:sz w:val="24"/>
+          <w:szCs w:val="24"/>
+        </w:rPr>
+      </w:pPr>
+    </w:p>
+    <w:p>
+      <w:pPr>
+        <w:spacing w:line="240" w:lineRule="auto"/>
+        <w:rPr>
+          <w:rFonts w:cstheme="minorHAnsi"/>
+          <w:sz w:val="24"/>
+          <w:szCs w:val="24"/>
+        </w:rPr>
+      </w:pPr>
     </w:p>
     <w:sectPr>
       <w:pgSz w:w="11906" w:h="16838"/>

</xml_diff>